<commit_message>
Add Microsoft Project to Project Tool Guide
</commit_message>
<xml_diff>
--- a/Project Tool Guide.docx
+++ b/Project Tool Guide.docx
@@ -3,20 +3,8 @@
 <w:document xmlns:wpc="http://schemas.microsoft.com/office/word/2010/wordprocessingCanvas" xmlns:cx="http://schemas.microsoft.com/office/drawing/2014/chartex" xmlns:cx1="http://schemas.microsoft.com/office/drawing/2015/9/8/chartex" xmlns:mc="http://schemas.openxmlformats.org/markup-compatibility/2006" xmlns:o="urn:schemas-microsoft-com:office:office" xmlns:r="http://schemas.openxmlformats.org/officeDocument/2006/relationships" xmlns:m="http://schemas.openxmlformats.org/officeDocument/2006/math" xmlns:v="urn:schemas-microsoft-com:vml" xmlns:wp14="http://schemas.microsoft.com/office/word/2010/wordprocessingDrawing" xmlns:wp="http://schemas.openxmlformats.org/drawingml/2006/wordprocessingDrawing" xmlns:w10="urn:schemas-microsoft-com:office:word" xmlns:w="http://schemas.openxmlformats.org/wordprocessingml/2006/main" xmlns:w14="http://schemas.microsoft.com/office/word/2010/wordml" xmlns:w15="http://schemas.microsoft.com/office/word/2012/wordml" xmlns:w16se="http://schemas.microsoft.com/office/word/2015/wordml/symex" xmlns:wpg="http://schemas.microsoft.com/office/word/2010/wordprocessingGroup" xmlns:wpi="http://schemas.microsoft.com/office/word/2010/wordprocessingInk" xmlns:wne="http://schemas.microsoft.com/office/word/2006/wordml" xmlns:wps="http://schemas.microsoft.com/office/word/2010/wordprocessingShape" mc:Ignorable="w14 w15 w16se wp14">
   <w:body>
     <w:p>
-      <w:bookmarkStart w:id="0" w:name="_GoBack"/>
       <w:r>
         <w:t>GitHub</w:t>
-      </w:r>
-    </w:p>
-    <w:p>
-      <w:r>
-        <w:t>Wh</w:t>
-      </w:r>
-      <w:r>
-        <w:t xml:space="preserve">at is </w:t>
-      </w:r>
-      <w:r>
-        <w:t>GitHub?</w:t>
       </w:r>
     </w:p>
     <w:p>
@@ -138,6 +126,7 @@
           <w:id w:val="1971093099"/>
           <w:citation/>
         </w:sdtPr>
+        <w:sdtEndPr/>
         <w:sdtContent>
           <w:r>
             <w:fldChar w:fldCharType="begin"/>
@@ -211,7 +200,16 @@
         <w:t>Project tracking</w:t>
       </w:r>
       <w:r>
-        <w:t>: GitHub provides an easy way to keep track of different versions of your wo</w:t>
+        <w:t>: GitHub provides a</w:t>
+      </w:r>
+      <w:r>
+        <w:t xml:space="preserve"> </w:t>
+      </w:r>
+      <w:r>
+        <w:t>simple</w:t>
+      </w:r>
+      <w:r>
+        <w:t xml:space="preserve"> way to keep track of different versions of your wo</w:t>
       </w:r>
       <w:r>
         <w:t xml:space="preserve">rks by providing </w:t>
@@ -264,13 +262,230 @@
     </w:p>
     <w:p>
       <w:r>
+        <w:t xml:space="preserve">There are so many reasons and advantages of using GitHub to develop software. This regards to project communication and collaboration, project tracking and quality assuarance. Therefore, the capability of using GitHub should be compulsory for any developers thus this could be a challenge for the firm. </w:t>
+      </w:r>
+      <w:r>
         <w:lastRenderedPageBreak/>
-        <w:t>There are so many reasons and advantages of using GitHub to develop software. This regards to project communication and collaboration, project tracking and quality assuarance. Therefore, the capability of using GitHub should be compulsory for any developers thus this could be a challenge for the firm. However, GitHub has a friendly design and easy to begin with. With a proper learning session, the organization can quickly upskill its developers.</w:t>
-      </w:r>
-    </w:p>
-    <w:p/>
-    <w:bookmarkEnd w:id="0"/>
-    <w:p/>
+        <w:t>However, GitHub has a friendly design and easy to begin with. With a proper learning session, the organization can quickly upskill its developers.</w:t>
+      </w:r>
+    </w:p>
+    <w:p>
+      <w:r>
+        <w:t>Microsoft Project</w:t>
+      </w:r>
+      <w:r>
+        <w:t xml:space="preserve"> 2016</w:t>
+      </w:r>
+    </w:p>
+    <w:p>
+      <w:r>
+        <w:t xml:space="preserve">Microsoft Project </w:t>
+      </w:r>
+      <w:r>
+        <w:t>2016</w:t>
+      </w:r>
+      <w:r>
+        <w:t xml:space="preserve"> </w:t>
+      </w:r>
+      <w:r>
+        <w:t>is the world’s most popular project management software which develope</w:t>
+      </w:r>
+      <w:r>
+        <w:t>d and sold by Microsoft. It is a tool widely used by the project manager to sketch a project plan, tracking progress and assign resources to task. It also helps to manage the firm budgets.</w:t>
+      </w:r>
+      <w:r>
+        <w:t xml:space="preserve"> All 5 project management process groups are effectively managed using Microsoft Project.</w:t>
+      </w:r>
+    </w:p>
+    <w:p>
+      <w:r>
+        <w:t>Benefits</w:t>
+      </w:r>
+    </w:p>
+    <w:p>
+      <w:pPr>
+        <w:pStyle w:val="ListParagraph"/>
+        <w:numPr>
+          <w:ilvl w:val="0"/>
+          <w:numId w:val="2"/>
+        </w:numPr>
+      </w:pPr>
+      <w:r>
+        <w:t>Project In</w:t>
+      </w:r>
+      <w:r>
+        <w:t>t</w:t>
+      </w:r>
+      <w:r>
+        <w:t xml:space="preserve">iating: using resource sheet view in Microsoft Project, the project manager can easily make a list of people that are going to work for that project. </w:t>
+      </w:r>
+      <w:r>
+        <w:t xml:space="preserve">Microsoft Project also assists in classifying different types of resources and assign </w:t>
+      </w:r>
+      <w:r>
+        <w:t xml:space="preserve">distinct </w:t>
+      </w:r>
+      <w:r>
+        <w:t>wages</w:t>
+      </w:r>
+      <w:r>
+        <w:t xml:space="preserve"> rates</w:t>
+      </w:r>
+      <w:r>
+        <w:t xml:space="preserve"> for every</w:t>
+      </w:r>
+      <w:r>
+        <w:t xml:space="preserve"> category. This process also aids the project cost estimation aspect as resources usage cost is a significant part of any project. </w:t>
+      </w:r>
+    </w:p>
+    <w:p>
+      <w:pPr>
+        <w:pStyle w:val="ListParagraph"/>
+        <w:numPr>
+          <w:ilvl w:val="0"/>
+          <w:numId w:val="2"/>
+        </w:numPr>
+      </w:pPr>
+      <w:r>
+        <w:t xml:space="preserve">Project Planning: project manager can generate a project schedule using a Gantt Chart, tasks resource assigning is completed </w:t>
+      </w:r>
+      <w:r>
+        <w:t>effortlessly</w:t>
+      </w:r>
+      <w:r>
+        <w:t xml:space="preserve"> by just a few clicks with the resouce sheet had been prepared.</w:t>
+      </w:r>
+      <w:r>
+        <w:t xml:space="preserve"> Another handy feature is</w:t>
+      </w:r>
+      <w:r>
+        <w:t xml:space="preserve"> </w:t>
+      </w:r>
+      <w:r>
+        <w:t>Microsoft Project notifes users when there is an overlapping resouce assigned. Project plan</w:t>
+      </w:r>
+      <w:r>
+        <w:t xml:space="preserve"> is then visualized by switching to Network Diagram view. A critical path is automatic</w:t>
+      </w:r>
+      <w:r>
+        <w:t>ally generated in Microsoft Pro</w:t>
+      </w:r>
+      <w:r>
+        <w:t>j</w:t>
+      </w:r>
+      <w:r>
+        <w:t xml:space="preserve">ect </w:t>
+      </w:r>
+      <w:r>
+        <w:t>showing</w:t>
+      </w:r>
+      <w:r>
+        <w:t xml:space="preserve"> the path which the project can be finished in the shortest time.</w:t>
+      </w:r>
+      <w:r>
+        <w:t xml:space="preserve"> Total resource cost is also done following a Schedule Baseline. User can always come up to test different scenarios to find out what something more suitable by quickly modifying Microsoft Project features. This is called “what-ifs scenario”.</w:t>
+      </w:r>
+    </w:p>
+    <w:p>
+      <w:pPr>
+        <w:pStyle w:val="ListParagraph"/>
+        <w:numPr>
+          <w:ilvl w:val="0"/>
+          <w:numId w:val="2"/>
+        </w:numPr>
+      </w:pPr>
+      <w:r>
+        <w:t xml:space="preserve">Project Executing: with automatic scheduling feature, changes are relatively easy to be made in Microsoft Project as one modifed tasks leads to other </w:t>
+      </w:r>
+      <w:r>
+        <w:t xml:space="preserve">automated </w:t>
+      </w:r>
+      <w:r>
+        <w:t>correlatively changes. Therefore, required updateds and adjustments to the schedule</w:t>
+      </w:r>
+      <w:r>
+        <w:t>, rescheduling uncompleted tasks</w:t>
+      </w:r>
+      <w:r>
+        <w:t xml:space="preserve"> </w:t>
+      </w:r>
+      <w:r>
+        <w:t>are simple to be implemented.</w:t>
+      </w:r>
+    </w:p>
+    <w:p>
+      <w:pPr>
+        <w:pStyle w:val="ListParagraph"/>
+        <w:numPr>
+          <w:ilvl w:val="0"/>
+          <w:numId w:val="2"/>
+        </w:numPr>
+      </w:pPr>
+      <w:r>
+        <w:t>Project Monitoring &amp; Controlling</w:t>
+      </w:r>
+      <w:r>
+        <w:t>: tracking the project progress is obvious in Microsoft Project. All charts and diagrams are visualized and easy to switch views among them. Additionally, project milestones and deliverables are also specified regularly throughout the project.</w:t>
+      </w:r>
+    </w:p>
+    <w:p>
+      <w:pPr>
+        <w:pStyle w:val="ListParagraph"/>
+        <w:numPr>
+          <w:ilvl w:val="0"/>
+          <w:numId w:val="2"/>
+        </w:numPr>
+      </w:pPr>
+      <w:r>
+        <w:t xml:space="preserve">Project Closing: </w:t>
+      </w:r>
+      <w:r>
+        <w:t>actual project works can be compared to what have been estimated and planned using Microsoft Project at this time. A lesson learned report can be drawn to identify what has gone well and what needs to be improved in later projects.</w:t>
+      </w:r>
+    </w:p>
+    <w:p>
+      <w:r>
+        <w:t xml:space="preserve">Microsoft Project 2016 is undoubtedly one of the best project management tools available in the market. Microsoft is a large company and its products are </w:t>
+      </w:r>
+      <w:r>
+        <w:t>renowned</w:t>
+      </w:r>
+      <w:r>
+        <w:t xml:space="preserve"> and proved for their reliability and efficiency.</w:t>
+      </w:r>
+      <w:r>
+        <w:t xml:space="preserve"> Therefore, Microsoft Project is</w:t>
+      </w:r>
+      <w:r>
+        <w:t xml:space="preserve"> </w:t>
+      </w:r>
+      <w:r>
+        <w:t>indeed a</w:t>
+      </w:r>
+      <w:r>
+        <w:t xml:space="preserve"> worth investment</w:t>
+      </w:r>
+      <w:r>
+        <w:t xml:space="preserve"> for long term. Microsoft</w:t>
+      </w:r>
+      <w:r>
+        <w:t xml:space="preserve"> offers an excellent post-purchae service,</w:t>
+      </w:r>
+      <w:r>
+        <w:t xml:space="preserve"> constantly updates its software and release</w:t>
+      </w:r>
+      <w:r>
+        <w:t>s</w:t>
+      </w:r>
+      <w:r>
+        <w:t xml:space="preserve"> new</w:t>
+      </w:r>
+      <w:r>
+        <w:t xml:space="preserve"> version every couple of years which is another advantage. We strongly recommend the organization to use this project management software. </w:t>
+      </w:r>
+      <w:bookmarkStart w:id="0" w:name="_GoBack"/>
+      <w:bookmarkEnd w:id="0"/>
+    </w:p>
     <w:sectPr>
       <w:pgSz w:w="12240" w:h="15840"/>
       <w:pgMar w:top="1440" w:right="1440" w:bottom="1440" w:left="1440" w:header="720" w:footer="720" w:gutter="0"/>
@@ -284,6 +499,119 @@
 <file path=word/numbering.xml><?xml version="1.0" encoding="utf-8"?>
 <w:numbering xmlns:wpc="http://schemas.microsoft.com/office/word/2010/wordprocessingCanvas" xmlns:cx="http://schemas.microsoft.com/office/drawing/2014/chartex" xmlns:cx1="http://schemas.microsoft.com/office/drawing/2015/9/8/chartex" xmlns:mc="http://schemas.openxmlformats.org/markup-compatibility/2006" xmlns:o="urn:schemas-microsoft-com:office:office" xmlns:r="http://schemas.openxmlformats.org/officeDocument/2006/relationships" xmlns:m="http://schemas.openxmlformats.org/officeDocument/2006/math" xmlns:v="urn:schemas-microsoft-com:vml" xmlns:wp14="http://schemas.microsoft.com/office/word/2010/wordprocessingDrawing" xmlns:wp="http://schemas.openxmlformats.org/drawingml/2006/wordprocessingDrawing" xmlns:w10="urn:schemas-microsoft-com:office:word" xmlns:w="http://schemas.openxmlformats.org/wordprocessingml/2006/main" xmlns:w14="http://schemas.microsoft.com/office/word/2010/wordml" xmlns:w15="http://schemas.microsoft.com/office/word/2012/wordml" xmlns:w16se="http://schemas.microsoft.com/office/word/2015/wordml/symex" xmlns:wpg="http://schemas.microsoft.com/office/word/2010/wordprocessingGroup" xmlns:wpi="http://schemas.microsoft.com/office/word/2010/wordprocessingInk" xmlns:wne="http://schemas.microsoft.com/office/word/2006/wordml" xmlns:wps="http://schemas.microsoft.com/office/word/2010/wordprocessingShape" mc:Ignorable="w14 w15 w16se wp14">
   <w:abstractNum w:abstractNumId="0" w15:restartNumberingAfterBreak="0">
+    <w:nsid w:val="137D4A97"/>
+    <w:multiLevelType w:val="hybridMultilevel"/>
+    <w:tmpl w:val="9D9AA6E0"/>
+    <w:lvl w:ilvl="0" w:tplc="04090001">
+      <w:start w:val="1"/>
+      <w:numFmt w:val="bullet"/>
+      <w:lvlText w:val=""/>
+      <w:lvlJc w:val="left"/>
+      <w:pPr>
+        <w:ind w:left="720" w:hanging="360"/>
+      </w:pPr>
+      <w:rPr>
+        <w:rFonts w:ascii="Symbol" w:hAnsi="Symbol" w:hint="default"/>
+      </w:rPr>
+    </w:lvl>
+    <w:lvl w:ilvl="1" w:tplc="04090003" w:tentative="1">
+      <w:start w:val="1"/>
+      <w:numFmt w:val="bullet"/>
+      <w:lvlText w:val="o"/>
+      <w:lvlJc w:val="left"/>
+      <w:pPr>
+        <w:ind w:left="1440" w:hanging="360"/>
+      </w:pPr>
+      <w:rPr>
+        <w:rFonts w:ascii="Courier New" w:hAnsi="Courier New" w:cs="Courier New" w:hint="default"/>
+      </w:rPr>
+    </w:lvl>
+    <w:lvl w:ilvl="2" w:tplc="04090005" w:tentative="1">
+      <w:start w:val="1"/>
+      <w:numFmt w:val="bullet"/>
+      <w:lvlText w:val=""/>
+      <w:lvlJc w:val="left"/>
+      <w:pPr>
+        <w:ind w:left="2160" w:hanging="360"/>
+      </w:pPr>
+      <w:rPr>
+        <w:rFonts w:ascii="Wingdings" w:hAnsi="Wingdings" w:hint="default"/>
+      </w:rPr>
+    </w:lvl>
+    <w:lvl w:ilvl="3" w:tplc="04090001" w:tentative="1">
+      <w:start w:val="1"/>
+      <w:numFmt w:val="bullet"/>
+      <w:lvlText w:val=""/>
+      <w:lvlJc w:val="left"/>
+      <w:pPr>
+        <w:ind w:left="2880" w:hanging="360"/>
+      </w:pPr>
+      <w:rPr>
+        <w:rFonts w:ascii="Symbol" w:hAnsi="Symbol" w:hint="default"/>
+      </w:rPr>
+    </w:lvl>
+    <w:lvl w:ilvl="4" w:tplc="04090003" w:tentative="1">
+      <w:start w:val="1"/>
+      <w:numFmt w:val="bullet"/>
+      <w:lvlText w:val="o"/>
+      <w:lvlJc w:val="left"/>
+      <w:pPr>
+        <w:ind w:left="3600" w:hanging="360"/>
+      </w:pPr>
+      <w:rPr>
+        <w:rFonts w:ascii="Courier New" w:hAnsi="Courier New" w:cs="Courier New" w:hint="default"/>
+      </w:rPr>
+    </w:lvl>
+    <w:lvl w:ilvl="5" w:tplc="04090005" w:tentative="1">
+      <w:start w:val="1"/>
+      <w:numFmt w:val="bullet"/>
+      <w:lvlText w:val=""/>
+      <w:lvlJc w:val="left"/>
+      <w:pPr>
+        <w:ind w:left="4320" w:hanging="360"/>
+      </w:pPr>
+      <w:rPr>
+        <w:rFonts w:ascii="Wingdings" w:hAnsi="Wingdings" w:hint="default"/>
+      </w:rPr>
+    </w:lvl>
+    <w:lvl w:ilvl="6" w:tplc="04090001" w:tentative="1">
+      <w:start w:val="1"/>
+      <w:numFmt w:val="bullet"/>
+      <w:lvlText w:val=""/>
+      <w:lvlJc w:val="left"/>
+      <w:pPr>
+        <w:ind w:left="5040" w:hanging="360"/>
+      </w:pPr>
+      <w:rPr>
+        <w:rFonts w:ascii="Symbol" w:hAnsi="Symbol" w:hint="default"/>
+      </w:rPr>
+    </w:lvl>
+    <w:lvl w:ilvl="7" w:tplc="04090003" w:tentative="1">
+      <w:start w:val="1"/>
+      <w:numFmt w:val="bullet"/>
+      <w:lvlText w:val="o"/>
+      <w:lvlJc w:val="left"/>
+      <w:pPr>
+        <w:ind w:left="5760" w:hanging="360"/>
+      </w:pPr>
+      <w:rPr>
+        <w:rFonts w:ascii="Courier New" w:hAnsi="Courier New" w:cs="Courier New" w:hint="default"/>
+      </w:rPr>
+    </w:lvl>
+    <w:lvl w:ilvl="8" w:tplc="04090005" w:tentative="1">
+      <w:start w:val="1"/>
+      <w:numFmt w:val="bullet"/>
+      <w:lvlText w:val=""/>
+      <w:lvlJc w:val="left"/>
+      <w:pPr>
+        <w:ind w:left="6480" w:hanging="360"/>
+      </w:pPr>
+      <w:rPr>
+        <w:rFonts w:ascii="Wingdings" w:hAnsi="Wingdings" w:hint="default"/>
+      </w:rPr>
+    </w:lvl>
+  </w:abstractNum>
+  <w:abstractNum w:abstractNumId="1" w15:restartNumberingAfterBreak="0">
     <w:nsid w:val="39A5252B"/>
     <w:multiLevelType w:val="hybridMultilevel"/>
     <w:tmpl w:val="5046E644"/>
@@ -397,6 +725,9 @@
     </w:lvl>
   </w:abstractNum>
   <w:num w:numId="1">
+    <w:abstractNumId w:val="1"/>
+  </w:num>
+  <w:num w:numId="2">
     <w:abstractNumId w:val="0"/>
   </w:num>
 </w:numbering>
@@ -1200,7 +1531,7 @@
 </file>
 
 <file path=customXml/itemProps1.xml><?xml version="1.0" encoding="utf-8"?>
-<ds:datastoreItem xmlns:ds="http://schemas.openxmlformats.org/officeDocument/2006/customXml" ds:itemID="{91ADC119-8593-4F49-B496-4C4F84ED9317}">
+<ds:datastoreItem xmlns:ds="http://schemas.openxmlformats.org/officeDocument/2006/customXml" ds:itemID="{E7A4305A-2C1C-4C09-8EC5-594E34C1CB68}">
   <ds:schemaRefs>
     <ds:schemaRef ds:uri="http://schemas.openxmlformats.org/officeDocument/2006/bibliography"/>
   </ds:schemaRefs>

</xml_diff>

<commit_message>
add quality assurance checklist into project pratice guide
</commit_message>
<xml_diff>
--- a/Project Tool Guide.docx
+++ b/Project Tool Guide.docx
@@ -1,15 +1,38 @@
 
 <file path=word/document.xml><?xml version="1.0" encoding="utf-8"?>
-<w:document xmlns:wpc="http://schemas.microsoft.com/office/word/2010/wordprocessingCanvas" xmlns:cx="http://schemas.microsoft.com/office/drawing/2014/chartex" xmlns:cx1="http://schemas.microsoft.com/office/drawing/2015/9/8/chartex" xmlns:mc="http://schemas.openxmlformats.org/markup-compatibility/2006" xmlns:o="urn:schemas-microsoft-com:office:office" xmlns:r="http://schemas.openxmlformats.org/officeDocument/2006/relationships" xmlns:m="http://schemas.openxmlformats.org/officeDocument/2006/math" xmlns:v="urn:schemas-microsoft-com:vml" xmlns:wp14="http://schemas.microsoft.com/office/word/2010/wordprocessingDrawing" xmlns:wp="http://schemas.openxmlformats.org/drawingml/2006/wordprocessingDrawing" xmlns:w10="urn:schemas-microsoft-com:office:word" xmlns:w="http://schemas.openxmlformats.org/wordprocessingml/2006/main" xmlns:w14="http://schemas.microsoft.com/office/word/2010/wordml" xmlns:w15="http://schemas.microsoft.com/office/word/2012/wordml" xmlns:w16se="http://schemas.microsoft.com/office/word/2015/wordml/symex" xmlns:wpg="http://schemas.microsoft.com/office/word/2010/wordprocessingGroup" xmlns:wpi="http://schemas.microsoft.com/office/word/2010/wordprocessingInk" xmlns:wne="http://schemas.microsoft.com/office/word/2006/wordml" xmlns:wps="http://schemas.microsoft.com/office/word/2010/wordprocessingShape" mc:Ignorable="w14 w15 w16se wp14">
+<w:document xmlns:wpc="http://schemas.microsoft.com/office/word/2010/wordprocessingCanvas" xmlns:mo="http://schemas.microsoft.com/office/mac/office/2008/main" xmlns:mc="http://schemas.openxmlformats.org/markup-compatibility/2006" xmlns:mv="urn:schemas-microsoft-com:mac:vml" xmlns:o="urn:schemas-microsoft-com:office:office" xmlns:r="http://schemas.openxmlformats.org/officeDocument/2006/relationships" xmlns:m="http://schemas.openxmlformats.org/officeDocument/2006/math" xmlns:v="urn:schemas-microsoft-com:vml" xmlns:wp14="http://schemas.microsoft.com/office/word/2010/wordprocessingDrawing" xmlns:wp="http://schemas.openxmlformats.org/drawingml/2006/wordprocessingDrawing" xmlns:w10="urn:schemas-microsoft-com:office:word" xmlns:w="http://schemas.openxmlformats.org/wordprocessingml/2006/main" xmlns:w14="http://schemas.microsoft.com/office/word/2010/wordml" xmlns:w15="http://schemas.microsoft.com/office/word/2012/wordml" xmlns:wpg="http://schemas.microsoft.com/office/word/2010/wordprocessingGroup" xmlns:wpi="http://schemas.microsoft.com/office/word/2010/wordprocessingInk" xmlns:wne="http://schemas.microsoft.com/office/word/2006/wordml" xmlns:wps="http://schemas.microsoft.com/office/word/2010/wordprocessingShape" mc:Ignorable="w14 w15 wp14">
   <w:body>
     <w:p>
+      <w:proofErr w:type="spellStart"/>
       <w:r>
         <w:t>GitHub</w:t>
       </w:r>
-    </w:p>
-    <w:p>
-      <w:r>
-        <w:t xml:space="preserve">GitHub is a Distriubted Version Control (DVC): it stores the entire history of the files on each and every machine locally and also sync the local changes which made by user back to the server when required. All the changes can be shared with others which result in a collaborative working environment. There is another type of version control which is Centralised Version Control (CVC) which all files are kept in the server that users have access to from their local machines. One example of CVC is SVN.  DVC </w:t>
+      <w:proofErr w:type="spellEnd"/>
+    </w:p>
+    <w:p>
+      <w:proofErr w:type="spellStart"/>
+      <w:r>
+        <w:t>GitHub</w:t>
+      </w:r>
+      <w:proofErr w:type="spellEnd"/>
+      <w:r>
+        <w:t xml:space="preserve"> is a </w:t>
+      </w:r>
+      <w:proofErr w:type="spellStart"/>
+      <w:r>
+        <w:t>Distriubted</w:t>
+      </w:r>
+      <w:proofErr w:type="spellEnd"/>
+      <w:r>
+        <w:t xml:space="preserve"> Version Control (DVC): it stores the entire history of the files on each and every machine locally and also sync the local changes which made by user back to the server when required. All the changes can be shared with others which result in a collaborative working environment. There is another type of version control which is </w:t>
+      </w:r>
+      <w:proofErr w:type="spellStart"/>
+      <w:r>
+        <w:t>Centralised</w:t>
+      </w:r>
+      <w:proofErr w:type="spellEnd"/>
+      <w:r>
+        <w:t xml:space="preserve"> Version Control (CVC) which all files are kept in the server that users have access to from their local machines. One example of CVC is SVN.  DVC </w:t>
       </w:r>
       <w:r>
         <w:t xml:space="preserve">are more advance since it offers better performance, offline capability, backup, maintainability and also more flexibility. </w:t>
@@ -29,10 +52,39 @@
         </w:numPr>
       </w:pPr>
       <w:r>
-        <w:t>Facilitate Collaboration: GitHub allows multiple developers to work on a pr</w:t>
-      </w:r>
-      <w:r>
-        <w:t>oject using the same repository. Using Github requires developers to actively communicate with others so they can minize the case such as merging conflict. Developers have to make comment whenever they commit changes or push something</w:t>
+        <w:t xml:space="preserve">Facilitate Collaboration: </w:t>
+      </w:r>
+      <w:proofErr w:type="spellStart"/>
+      <w:r>
+        <w:t>GitHub</w:t>
+      </w:r>
+      <w:proofErr w:type="spellEnd"/>
+      <w:r>
+        <w:t xml:space="preserve"> allows multiple developers to work on a pr</w:t>
+      </w:r>
+      <w:r>
+        <w:t xml:space="preserve">oject using the same repository. Using </w:t>
+      </w:r>
+      <w:proofErr w:type="spellStart"/>
+      <w:r>
+        <w:t>Github</w:t>
+      </w:r>
+      <w:proofErr w:type="spellEnd"/>
+      <w:r>
+        <w:t xml:space="preserve"> requires developers to actively communicate with others so they can </w:t>
+      </w:r>
+      <w:proofErr w:type="spellStart"/>
+      <w:r>
+        <w:t>min</w:t>
+      </w:r>
+      <w:bookmarkStart w:id="0" w:name="_GoBack"/>
+      <w:bookmarkEnd w:id="0"/>
+      <w:r>
+        <w:t>ize</w:t>
+      </w:r>
+      <w:proofErr w:type="spellEnd"/>
+      <w:r>
+        <w:t xml:space="preserve"> the case such as merging conflict. Developers have to make comment whenever they commit changes or push something</w:t>
       </w:r>
       <w:r>
         <w:t xml:space="preserve">. </w:t>
@@ -44,13 +96,24 @@
         <w:t xml:space="preserve">It teaches developers to use </w:t>
       </w:r>
       <w:r>
-        <w:t xml:space="preserve">meanningful </w:t>
+        <w:t>meaningful</w:t>
+      </w:r>
+      <w:r>
+        <w:t xml:space="preserve"> </w:t>
       </w:r>
       <w:r>
         <w:t xml:space="preserve">comments </w:t>
       </w:r>
       <w:r>
-        <w:t>so they are understandable by other developers. GitHub also provide place</w:t>
+        <w:t xml:space="preserve">so they are understandable by other developers. </w:t>
+      </w:r>
+      <w:proofErr w:type="spellStart"/>
+      <w:r>
+        <w:t>GitHub</w:t>
+      </w:r>
+      <w:proofErr w:type="spellEnd"/>
+      <w:r>
+        <w:t xml:space="preserve"> also provide place</w:t>
       </w:r>
       <w:r>
         <w:t>s</w:t>
@@ -65,7 +128,10 @@
         <w:t xml:space="preserve"> works, it is a good place for discussion, sharing experience and encourage people. </w:t>
       </w:r>
       <w:r>
-        <w:t>Specialised repositories can also be created in order to communicate with other departments.</w:t>
+        <w:t>Specialized</w:t>
+      </w:r>
+      <w:r>
+        <w:t xml:space="preserve"> repositories can also be created in order to communicate with other departments.</w:t>
       </w:r>
     </w:p>
     <w:p>
@@ -92,10 +158,26 @@
         <w:t xml:space="preserve"> especially</w:t>
       </w:r>
       <w:r>
-        <w:t xml:space="preserve"> for Open Source Software (OSS) development. GitHub is currently the largest code host in the OSS world. </w:t>
-      </w:r>
-      <w:r>
-        <w:t>Automated CI services such as TRAVIS-CI is integrated with GitHub itself automates the process of integrating many out-side contributions</w:t>
+        <w:t xml:space="preserve"> for Open Source Software (OSS) development. </w:t>
+      </w:r>
+      <w:proofErr w:type="spellStart"/>
+      <w:r>
+        <w:t>GitHub</w:t>
+      </w:r>
+      <w:proofErr w:type="spellEnd"/>
+      <w:r>
+        <w:t xml:space="preserve"> is currently the largest code host in the OSS world. </w:t>
+      </w:r>
+      <w:r>
+        <w:t xml:space="preserve">Automated CI services such as TRAVIS-CI is integrated with </w:t>
+      </w:r>
+      <w:proofErr w:type="spellStart"/>
+      <w:r>
+        <w:t>GitHub</w:t>
+      </w:r>
+      <w:proofErr w:type="spellEnd"/>
+      <w:r>
+        <w:t xml:space="preserve"> itself automates the process of integrating many out-side contributions</w:t>
       </w:r>
       <w:r>
         <w:t xml:space="preserve"> which can bring lots of potential benefits</w:t>
@@ -104,7 +186,15 @@
         <w:t xml:space="preserve">. Anyone with an account can submit their own changes with just a few clicks. However, </w:t>
       </w:r>
       <w:r>
-        <w:t>not many projects utilize this service of GitHub as</w:t>
+        <w:t xml:space="preserve">not many projects utilize this service of </w:t>
+      </w:r>
+      <w:proofErr w:type="spellStart"/>
+      <w:r>
+        <w:t>GitHub</w:t>
+      </w:r>
+      <w:proofErr w:type="spellEnd"/>
+      <w:r>
+        <w:t xml:space="preserve"> as</w:t>
       </w:r>
       <w:r>
         <w:t xml:space="preserve"> </w:t>
@@ -160,15 +250,36 @@
       <w:r>
         <w:t xml:space="preserve">Backup: </w:t>
       </w:r>
-      <w:r>
-        <w:t>GitHub repository is a backup it self. B</w:t>
-      </w:r>
-      <w:r>
-        <w:t xml:space="preserve">y having all the works in the GitHub respository, all the codes and other documents are safe and secure. </w:t>
-      </w:r>
+      <w:proofErr w:type="spellStart"/>
+      <w:r>
+        <w:t>GitHub</w:t>
+      </w:r>
+      <w:proofErr w:type="spellEnd"/>
+      <w:r>
+        <w:t xml:space="preserve"> repository is a backup it self. B</w:t>
+      </w:r>
+      <w:r>
+        <w:t xml:space="preserve">y having all the works in the </w:t>
+      </w:r>
+      <w:proofErr w:type="spellStart"/>
+      <w:r>
+        <w:t>GitHub</w:t>
+      </w:r>
+      <w:proofErr w:type="spellEnd"/>
       <w:r>
         <w:t xml:space="preserve"> </w:t>
       </w:r>
+      <w:proofErr w:type="spellStart"/>
+      <w:r>
+        <w:t>respository</w:t>
+      </w:r>
+      <w:proofErr w:type="spellEnd"/>
+      <w:r>
+        <w:t xml:space="preserve">, all the codes and other documents are safe and secure. </w:t>
+      </w:r>
+      <w:r>
+        <w:t xml:space="preserve"> </w:t>
+      </w:r>
       <w:r>
         <w:t>Moreover, every developer has a copy of the repository with a full history</w:t>
       </w:r>
@@ -185,7 +296,13 @@
         <w:t>developers have to</w:t>
       </w:r>
       <w:r>
-        <w:t xml:space="preserve"> remember to push their works regularly to minimise the risk of losing codes.</w:t>
+        <w:t xml:space="preserve"> remember to push their works regularly to </w:t>
+      </w:r>
+      <w:r>
+        <w:t>minimize</w:t>
+      </w:r>
+      <w:r>
+        <w:t xml:space="preserve"> the risk of losing codes.</w:t>
       </w:r>
     </w:p>
     <w:p>
@@ -200,7 +317,15 @@
         <w:t>Project tracking</w:t>
       </w:r>
       <w:r>
-        <w:t>: GitHub provides a</w:t>
+        <w:t xml:space="preserve">: </w:t>
+      </w:r>
+      <w:proofErr w:type="spellStart"/>
+      <w:r>
+        <w:t>GitHub</w:t>
+      </w:r>
+      <w:proofErr w:type="spellEnd"/>
+      <w:r>
+        <w:t xml:space="preserve"> provides a</w:t>
       </w:r>
       <w:r>
         <w:t xml:space="preserve"> </w:t>
@@ -254,7 +379,13 @@
         </w:numPr>
       </w:pPr>
       <w:r>
-        <w:t>Maintainability: restructuring can be done on a copy repository before being trainsmitted to the original repository</w:t>
+        <w:t xml:space="preserve">Maintainability: restructuring can be done on a copy repository before being </w:t>
+      </w:r>
+      <w:r>
+        <w:t>transmitted</w:t>
+      </w:r>
+      <w:r>
+        <w:t xml:space="preserve"> to the original repository</w:t>
       </w:r>
       <w:r>
         <w:t>.</w:t>
@@ -262,11 +393,41 @@
     </w:p>
     <w:p>
       <w:r>
-        <w:t xml:space="preserve">There are so many reasons and advantages of using GitHub to develop software. This regards to project communication and collaboration, project tracking and quality assuarance. Therefore, the capability of using GitHub should be compulsory for any developers thus this could be a challenge for the firm. </w:t>
+        <w:t xml:space="preserve">There are so many reasons and advantages of using </w:t>
+      </w:r>
+      <w:proofErr w:type="spellStart"/>
+      <w:r>
+        <w:t>GitHub</w:t>
+      </w:r>
+      <w:proofErr w:type="spellEnd"/>
+      <w:r>
+        <w:t xml:space="preserve"> to develop software. This regards to project communication and collaboration, project tracking and quality </w:t>
+      </w:r>
+      <w:r>
+        <w:t>assurance</w:t>
+      </w:r>
+      <w:r>
+        <w:t xml:space="preserve">. Therefore, the capability of using </w:t>
+      </w:r>
+      <w:proofErr w:type="spellStart"/>
+      <w:r>
+        <w:t>GitHub</w:t>
+      </w:r>
+      <w:proofErr w:type="spellEnd"/>
+      <w:r>
+        <w:t xml:space="preserve"> should be compulsory for any developers thus this could be a challenge for the firm. </w:t>
       </w:r>
       <w:r>
         <w:lastRenderedPageBreak/>
-        <w:t>However, GitHub has a friendly design and easy to begin with. With a proper learning session, the organization can quickly upskill its developers.</w:t>
+        <w:t xml:space="preserve">However, </w:t>
+      </w:r>
+      <w:proofErr w:type="spellStart"/>
+      <w:r>
+        <w:t>GitHub</w:t>
+      </w:r>
+      <w:proofErr w:type="spellEnd"/>
+      <w:r>
+        <w:t xml:space="preserve"> has a friendly design and easy to begin with. With a proper learning session, the organization can quickly upskill its developers.</w:t>
       </w:r>
     </w:p>
     <w:p>
@@ -329,18 +490,13 @@
         </w:numPr>
       </w:pPr>
       <w:r>
-        <w:t>Project In</w:t>
-      </w:r>
-      <w:r>
-        <w:t>t</w:t>
-      </w:r>
-      <w:r>
-        <w:t xml:space="preserve">iating: using resource sheet view in Microsoft Project, the project manager can easily make a list of people that are going </w:t>
-      </w:r>
-      <w:bookmarkStart w:id="0" w:name="_GoBack"/>
-      <w:bookmarkEnd w:id="0"/>
-      <w:r>
-        <w:t xml:space="preserve">to work for that project. </w:t>
+        <w:t xml:space="preserve">Project </w:t>
+      </w:r>
+      <w:r>
+        <w:t>Initiating</w:t>
+      </w:r>
+      <w:r>
+        <w:t xml:space="preserve">: using resource sheet view in Microsoft Project, the project manager can easily make a list of people that are going to work for that project. </w:t>
       </w:r>
       <w:r>
         <w:t xml:space="preserve">Microsoft Project also assists in classifying different types of resources and assign </w:t>
@@ -376,7 +532,13 @@
         <w:t>effortlessly</w:t>
       </w:r>
       <w:r>
-        <w:t xml:space="preserve"> by just a few clicks with the resouce sheet had been prepared.</w:t>
+        <w:t xml:space="preserve"> by just a few clicks with the </w:t>
+      </w:r>
+      <w:r>
+        <w:t>resource</w:t>
+      </w:r>
+      <w:r>
+        <w:t xml:space="preserve"> sheet had been prepared.</w:t>
       </w:r>
       <w:r>
         <w:t xml:space="preserve"> Another handy feature is</w:t>
@@ -385,7 +547,19 @@
         <w:t xml:space="preserve"> </w:t>
       </w:r>
       <w:r>
-        <w:t>Microsoft Project notifes users when there is an overlapping resouce assigned. Project plan</w:t>
+        <w:t xml:space="preserve">Microsoft Project </w:t>
+      </w:r>
+      <w:r>
+        <w:t>notifies</w:t>
+      </w:r>
+      <w:r>
+        <w:t xml:space="preserve"> users when there is an overlapping </w:t>
+      </w:r>
+      <w:r>
+        <w:t>resource</w:t>
+      </w:r>
+      <w:r>
+        <w:t xml:space="preserve"> assigned. Project plan</w:t>
       </w:r>
       <w:r>
         <w:t xml:space="preserve"> is then visualized by switching to Network Diagram view. A critical path is automatic</w:t>
@@ -418,13 +592,25 @@
         </w:numPr>
       </w:pPr>
       <w:r>
-        <w:t xml:space="preserve">Project Executing: with automatic scheduling feature, changes are relatively easy to be made in Microsoft Project as one modifed tasks leads to other </w:t>
+        <w:t xml:space="preserve">Project Executing: with automatic scheduling feature, changes are relatively easy to be made in Microsoft Project as one </w:t>
+      </w:r>
+      <w:r>
+        <w:t>modified</w:t>
+      </w:r>
+      <w:r>
+        <w:t xml:space="preserve"> tasks leads to other </w:t>
       </w:r>
       <w:r>
         <w:t xml:space="preserve">automated </w:t>
       </w:r>
       <w:r>
-        <w:t>correlatively changes. Therefore, required updateds and adjustments to the schedule</w:t>
+        <w:t xml:space="preserve">correlatively changes. Therefore, required </w:t>
+      </w:r>
+      <w:r>
+        <w:t>updated</w:t>
+      </w:r>
+      <w:r>
+        <w:t xml:space="preserve"> and adjustments to the schedule</w:t>
       </w:r>
       <w:r>
         <w:t>, rescheduling uncompleted tasks</w:t>
@@ -492,7 +678,13 @@
         <w:t xml:space="preserve"> for long term. Microsoft</w:t>
       </w:r>
       <w:r>
-        <w:t xml:space="preserve"> offers an excellent post-purchae service,</w:t>
+        <w:t xml:space="preserve"> offers an excellent post-</w:t>
+      </w:r>
+      <w:r>
+        <w:t>purchase</w:t>
+      </w:r>
+      <w:r>
+        <w:t xml:space="preserve"> service,</w:t>
       </w:r>
       <w:r>
         <w:t xml:space="preserve"> constantly updates its software and release</w:t>
@@ -507,6 +699,231 @@
         <w:t xml:space="preserve"> version every couple of years which is another advantage. We strongly recommend the organization to use this project management software. </w:t>
       </w:r>
     </w:p>
+    <w:p>
+      <w:r>
+        <w:t>Slack</w:t>
+      </w:r>
+    </w:p>
+    <w:p>
+      <w:r>
+        <w:lastRenderedPageBreak/>
+        <w:t xml:space="preserve"> W</w:t>
+      </w:r>
+      <w:r>
+        <w:t>e will use Slack as our online communication tool, all of team members are in the team called "</w:t>
+      </w:r>
+      <w:proofErr w:type="spellStart"/>
+      <w:r>
+        <w:t>superA</w:t>
+      </w:r>
+      <w:proofErr w:type="spellEnd"/>
+      <w:r>
+        <w:t>". We can have group or one to one chat in Slack. most of the communications between team members and client will be there.</w:t>
+      </w:r>
+    </w:p>
+    <w:p>
+      <w:r>
+        <w:t>=======</w:t>
+      </w:r>
+      <w:r>
+        <w:t>=========</w:t>
+      </w:r>
+    </w:p>
+    <w:p/>
+    <w:p>
+      <w:r>
+        <w:t>Slack</w:t>
+      </w:r>
+    </w:p>
+    <w:p>
+      <w:r>
+        <w:t>We suggest the software team use Slack as our online communication tool, all of team members are in the team called "name". They can have group or one to one chat in Slack. Most of the communications between team members and client will be there.</w:t>
+      </w:r>
+    </w:p>
+    <w:p>
+      <w:r>
+        <w:t xml:space="preserve">Benefit of Slack: </w:t>
+      </w:r>
+    </w:p>
+    <w:p>
+      <w:r>
+        <w:t>More and more software development team use Slack over other communication tool, there are the few reasons why:</w:t>
+      </w:r>
+    </w:p>
+    <w:p>
+      <w:pPr>
+        <w:pStyle w:val="ListParagraph"/>
+        <w:numPr>
+          <w:ilvl w:val="0"/>
+          <w:numId w:val="7"/>
+        </w:numPr>
+      </w:pPr>
+      <w:r>
+        <w:t>Notification:  Slack enables user to fine-tune notifications (by channel, keywords and more) so they can focus on highest priorities.</w:t>
+      </w:r>
+    </w:p>
+    <w:p>
+      <w:pPr>
+        <w:pStyle w:val="ListParagraph"/>
+        <w:numPr>
+          <w:ilvl w:val="0"/>
+          <w:numId w:val="7"/>
+        </w:numPr>
+      </w:pPr>
+      <w:r>
+        <w:t xml:space="preserve">Can be used in any </w:t>
+      </w:r>
+      <w:proofErr w:type="spellStart"/>
+      <w:r>
+        <w:t>flatform</w:t>
+      </w:r>
+      <w:proofErr w:type="spellEnd"/>
+      <w:r>
+        <w:t xml:space="preserve">: whenever you go, Slack can be used on mobile apps for </w:t>
+      </w:r>
+      <w:proofErr w:type="spellStart"/>
+      <w:r>
+        <w:t>Ios</w:t>
+      </w:r>
+      <w:proofErr w:type="spellEnd"/>
+      <w:r>
+        <w:t>, Android and Windows phone. Slack</w:t>
+      </w:r>
+    </w:p>
+    <w:p>
+      <w:pPr>
+        <w:pStyle w:val="ListParagraph"/>
+        <w:numPr>
+          <w:ilvl w:val="0"/>
+          <w:numId w:val="7"/>
+        </w:numPr>
+      </w:pPr>
+      <w:r>
+        <w:t>also offer for desktop: Mac, Window and Linux</w:t>
+      </w:r>
+    </w:p>
+    <w:p>
+      <w:pPr>
+        <w:pStyle w:val="ListParagraph"/>
+        <w:numPr>
+          <w:ilvl w:val="0"/>
+          <w:numId w:val="7"/>
+        </w:numPr>
+      </w:pPr>
+      <w:r>
+        <w:t>Price: Slack is a free to use forever communication tool.</w:t>
+      </w:r>
+    </w:p>
+    <w:p>
+      <w:pPr>
+        <w:pStyle w:val="ListParagraph"/>
+        <w:numPr>
+          <w:ilvl w:val="0"/>
+          <w:numId w:val="7"/>
+        </w:numPr>
+      </w:pPr>
+      <w:r>
+        <w:t xml:space="preserve">Integration: Slack offers built-in integrations such as </w:t>
+      </w:r>
+      <w:proofErr w:type="spellStart"/>
+      <w:r>
+        <w:t>Github</w:t>
+      </w:r>
+      <w:proofErr w:type="spellEnd"/>
+      <w:r>
+        <w:t xml:space="preserve">, Google Drive, </w:t>
+      </w:r>
+      <w:proofErr w:type="spellStart"/>
+      <w:r>
+        <w:t>Trello</w:t>
+      </w:r>
+      <w:proofErr w:type="spellEnd"/>
+      <w:r>
+        <w:t>, Twitter, and so on, so that the team member can pull any information from outside tools into Slack in a way that timely, relevant and searchable.</w:t>
+      </w:r>
+    </w:p>
+    <w:p>
+      <w:pPr>
+        <w:pStyle w:val="ListParagraph"/>
+        <w:numPr>
+          <w:ilvl w:val="0"/>
+          <w:numId w:val="7"/>
+        </w:numPr>
+      </w:pPr>
+      <w:r>
+        <w:t>Share-able: Slack allow to share any type of files (image, documents, PDF, spreadsheet, your files), even those stored outside of the solution itself.</w:t>
+      </w:r>
+    </w:p>
+    <w:p>
+      <w:pPr>
+        <w:pStyle w:val="ListParagraph"/>
+        <w:numPr>
+          <w:ilvl w:val="0"/>
+          <w:numId w:val="7"/>
+        </w:numPr>
+      </w:pPr>
+      <w:r>
+        <w:t xml:space="preserve">Direct message to anyone. </w:t>
+      </w:r>
+    </w:p>
+    <w:p>
+      <w:pPr>
+        <w:pStyle w:val="ListParagraph"/>
+        <w:numPr>
+          <w:ilvl w:val="0"/>
+          <w:numId w:val="7"/>
+        </w:numPr>
+      </w:pPr>
+      <w:r>
+        <w:t>Private channels: Slack also has invite-only channels feature for users who need privacy.</w:t>
+      </w:r>
+    </w:p>
+    <w:p>
+      <w:pPr>
+        <w:pStyle w:val="ListParagraph"/>
+        <w:numPr>
+          <w:ilvl w:val="0"/>
+          <w:numId w:val="7"/>
+        </w:numPr>
+      </w:pPr>
+      <w:r>
+        <w:t>Search feature: Slacks robust search functionality enables to find key information quickly, even if it‚</w:t>
+      </w:r>
+      <w:proofErr w:type="spellStart"/>
+      <w:r>
+        <w:t>Äôs</w:t>
+      </w:r>
+      <w:proofErr w:type="spellEnd"/>
+      <w:r>
+        <w:t xml:space="preserve"> inside of a document the user has shared</w:t>
+      </w:r>
+    </w:p>
+    <w:p/>
+    <w:p>
+      <w:r>
+        <w:t>Em</w:t>
+      </w:r>
+      <w:r>
+        <w:t>ail and phone</w:t>
+      </w:r>
+    </w:p>
+    <w:p>
+      <w:r>
+        <w:t>These two are not prior communication tools but they can be used in certain situation. For example, the team will call any team members when have urgent problems need to ask, but most of the time they will use Slack to communicate.</w:t>
+      </w:r>
+    </w:p>
+    <w:p/>
+    <w:p>
+      <w:r>
+        <w:t>Reference:</w:t>
+      </w:r>
+    </w:p>
+    <w:p>
+      <w:r>
+        <w:t>https://slack.com/</w:t>
+      </w:r>
+    </w:p>
+    <w:p/>
     <w:sectPr>
       <w:pgSz w:w="12240" w:h="15840"/>
       <w:pgMar w:top="1440" w:right="1440" w:bottom="1440" w:left="1440" w:header="720" w:footer="720" w:gutter="0"/>
@@ -518,8 +935,120 @@
 </file>
 
 <file path=word/numbering.xml><?xml version="1.0" encoding="utf-8"?>
-<w:numbering xmlns:wpc="http://schemas.microsoft.com/office/word/2010/wordprocessingCanvas" xmlns:cx="http://schemas.microsoft.com/office/drawing/2014/chartex" xmlns:cx1="http://schemas.microsoft.com/office/drawing/2015/9/8/chartex" xmlns:mc="http://schemas.openxmlformats.org/markup-compatibility/2006" xmlns:o="urn:schemas-microsoft-com:office:office" xmlns:r="http://schemas.openxmlformats.org/officeDocument/2006/relationships" xmlns:m="http://schemas.openxmlformats.org/officeDocument/2006/math" xmlns:v="urn:schemas-microsoft-com:vml" xmlns:wp14="http://schemas.microsoft.com/office/word/2010/wordprocessingDrawing" xmlns:wp="http://schemas.openxmlformats.org/drawingml/2006/wordprocessingDrawing" xmlns:w10="urn:schemas-microsoft-com:office:word" xmlns:w="http://schemas.openxmlformats.org/wordprocessingml/2006/main" xmlns:w14="http://schemas.microsoft.com/office/word/2010/wordml" xmlns:w15="http://schemas.microsoft.com/office/word/2012/wordml" xmlns:w16se="http://schemas.microsoft.com/office/word/2015/wordml/symex" xmlns:wpg="http://schemas.microsoft.com/office/word/2010/wordprocessingGroup" xmlns:wpi="http://schemas.microsoft.com/office/word/2010/wordprocessingInk" xmlns:wne="http://schemas.microsoft.com/office/word/2006/wordml" xmlns:wps="http://schemas.microsoft.com/office/word/2010/wordprocessingShape" mc:Ignorable="w14 w15 w16se wp14">
-  <w:abstractNum w:abstractNumId="0" w15:restartNumberingAfterBreak="0">
+<w:numbering xmlns:wpc="http://schemas.microsoft.com/office/word/2010/wordprocessingCanvas" xmlns:mo="http://schemas.microsoft.com/office/mac/office/2008/main" xmlns:mc="http://schemas.openxmlformats.org/markup-compatibility/2006" xmlns:mv="urn:schemas-microsoft-com:mac:vml" xmlns:o="urn:schemas-microsoft-com:office:office" xmlns:r="http://schemas.openxmlformats.org/officeDocument/2006/relationships" xmlns:m="http://schemas.openxmlformats.org/officeDocument/2006/math" xmlns:v="urn:schemas-microsoft-com:vml" xmlns:wp14="http://schemas.microsoft.com/office/word/2010/wordprocessingDrawing" xmlns:wp="http://schemas.openxmlformats.org/drawingml/2006/wordprocessingDrawing" xmlns:w10="urn:schemas-microsoft-com:office:word" xmlns:w="http://schemas.openxmlformats.org/wordprocessingml/2006/main" xmlns:w14="http://schemas.microsoft.com/office/word/2010/wordml" xmlns:w15="http://schemas.microsoft.com/office/word/2012/wordml" xmlns:wpg="http://schemas.microsoft.com/office/word/2010/wordprocessingGroup" xmlns:wpi="http://schemas.microsoft.com/office/word/2010/wordprocessingInk" xmlns:wne="http://schemas.microsoft.com/office/word/2006/wordml" xmlns:wps="http://schemas.microsoft.com/office/word/2010/wordprocessingShape" mc:Ignorable="w14 w15 wp14">
+  <w:abstractNum w:abstractNumId="0">
+    <w:nsid w:val="03063E03"/>
+    <w:multiLevelType w:val="hybridMultilevel"/>
+    <w:tmpl w:val="812A8786"/>
+    <w:lvl w:ilvl="0" w:tplc="8C622196">
+      <w:numFmt w:val="bullet"/>
+      <w:lvlText w:val="-"/>
+      <w:lvlJc w:val="left"/>
+      <w:pPr>
+        <w:ind w:left="1080" w:hanging="360"/>
+      </w:pPr>
+      <w:rPr>
+        <w:rFonts w:ascii="Calibri" w:eastAsiaTheme="minorHAnsi" w:hAnsi="Calibri" w:cstheme="minorBidi" w:hint="default"/>
+      </w:rPr>
+    </w:lvl>
+    <w:lvl w:ilvl="1" w:tplc="04090003" w:tentative="1">
+      <w:start w:val="1"/>
+      <w:numFmt w:val="bullet"/>
+      <w:lvlText w:val="o"/>
+      <w:lvlJc w:val="left"/>
+      <w:pPr>
+        <w:ind w:left="1800" w:hanging="360"/>
+      </w:pPr>
+      <w:rPr>
+        <w:rFonts w:ascii="Courier New" w:hAnsi="Courier New" w:cs="Courier New" w:hint="default"/>
+      </w:rPr>
+    </w:lvl>
+    <w:lvl w:ilvl="2" w:tplc="04090005" w:tentative="1">
+      <w:start w:val="1"/>
+      <w:numFmt w:val="bullet"/>
+      <w:lvlText w:val=""/>
+      <w:lvlJc w:val="left"/>
+      <w:pPr>
+        <w:ind w:left="2520" w:hanging="360"/>
+      </w:pPr>
+      <w:rPr>
+        <w:rFonts w:ascii="Wingdings" w:hAnsi="Wingdings" w:hint="default"/>
+      </w:rPr>
+    </w:lvl>
+    <w:lvl w:ilvl="3" w:tplc="04090001" w:tentative="1">
+      <w:start w:val="1"/>
+      <w:numFmt w:val="bullet"/>
+      <w:lvlText w:val=""/>
+      <w:lvlJc w:val="left"/>
+      <w:pPr>
+        <w:ind w:left="3240" w:hanging="360"/>
+      </w:pPr>
+      <w:rPr>
+        <w:rFonts w:ascii="Symbol" w:hAnsi="Symbol" w:hint="default"/>
+      </w:rPr>
+    </w:lvl>
+    <w:lvl w:ilvl="4" w:tplc="04090003" w:tentative="1">
+      <w:start w:val="1"/>
+      <w:numFmt w:val="bullet"/>
+      <w:lvlText w:val="o"/>
+      <w:lvlJc w:val="left"/>
+      <w:pPr>
+        <w:ind w:left="3960" w:hanging="360"/>
+      </w:pPr>
+      <w:rPr>
+        <w:rFonts w:ascii="Courier New" w:hAnsi="Courier New" w:cs="Courier New" w:hint="default"/>
+      </w:rPr>
+    </w:lvl>
+    <w:lvl w:ilvl="5" w:tplc="04090005" w:tentative="1">
+      <w:start w:val="1"/>
+      <w:numFmt w:val="bullet"/>
+      <w:lvlText w:val=""/>
+      <w:lvlJc w:val="left"/>
+      <w:pPr>
+        <w:ind w:left="4680" w:hanging="360"/>
+      </w:pPr>
+      <w:rPr>
+        <w:rFonts w:ascii="Wingdings" w:hAnsi="Wingdings" w:hint="default"/>
+      </w:rPr>
+    </w:lvl>
+    <w:lvl w:ilvl="6" w:tplc="04090001" w:tentative="1">
+      <w:start w:val="1"/>
+      <w:numFmt w:val="bullet"/>
+      <w:lvlText w:val=""/>
+      <w:lvlJc w:val="left"/>
+      <w:pPr>
+        <w:ind w:left="5400" w:hanging="360"/>
+      </w:pPr>
+      <w:rPr>
+        <w:rFonts w:ascii="Symbol" w:hAnsi="Symbol" w:hint="default"/>
+      </w:rPr>
+    </w:lvl>
+    <w:lvl w:ilvl="7" w:tplc="04090003" w:tentative="1">
+      <w:start w:val="1"/>
+      <w:numFmt w:val="bullet"/>
+      <w:lvlText w:val="o"/>
+      <w:lvlJc w:val="left"/>
+      <w:pPr>
+        <w:ind w:left="6120" w:hanging="360"/>
+      </w:pPr>
+      <w:rPr>
+        <w:rFonts w:ascii="Courier New" w:hAnsi="Courier New" w:cs="Courier New" w:hint="default"/>
+      </w:rPr>
+    </w:lvl>
+    <w:lvl w:ilvl="8" w:tplc="04090005" w:tentative="1">
+      <w:start w:val="1"/>
+      <w:numFmt w:val="bullet"/>
+      <w:lvlText w:val=""/>
+      <w:lvlJc w:val="left"/>
+      <w:pPr>
+        <w:ind w:left="6840" w:hanging="360"/>
+      </w:pPr>
+      <w:rPr>
+        <w:rFonts w:ascii="Wingdings" w:hAnsi="Wingdings" w:hint="default"/>
+      </w:rPr>
+    </w:lvl>
+  </w:abstractNum>
+  <w:abstractNum w:abstractNumId="1">
     <w:nsid w:val="137D4A97"/>
     <w:multiLevelType w:val="hybridMultilevel"/>
     <w:tmpl w:val="9D9AA6E0"/>
@@ -632,7 +1161,7 @@
       </w:rPr>
     </w:lvl>
   </w:abstractNum>
-  <w:abstractNum w:abstractNumId="1" w15:restartNumberingAfterBreak="0">
+  <w:abstractNum w:abstractNumId="2">
     <w:nsid w:val="39A5252B"/>
     <w:multiLevelType w:val="hybridMultilevel"/>
     <w:tmpl w:val="5046E644"/>
@@ -745,17 +1274,482 @@
       </w:rPr>
     </w:lvl>
   </w:abstractNum>
+  <w:abstractNum w:abstractNumId="3">
+    <w:nsid w:val="48762DBB"/>
+    <w:multiLevelType w:val="hybridMultilevel"/>
+    <w:tmpl w:val="54F0EA4E"/>
+    <w:lvl w:ilvl="0" w:tplc="8C622196">
+      <w:numFmt w:val="bullet"/>
+      <w:lvlText w:val="-"/>
+      <w:lvlJc w:val="left"/>
+      <w:pPr>
+        <w:ind w:left="720" w:hanging="360"/>
+      </w:pPr>
+      <w:rPr>
+        <w:rFonts w:ascii="Calibri" w:eastAsiaTheme="minorHAnsi" w:hAnsi="Calibri" w:cstheme="minorBidi" w:hint="default"/>
+      </w:rPr>
+    </w:lvl>
+    <w:lvl w:ilvl="1" w:tplc="04090003" w:tentative="1">
+      <w:start w:val="1"/>
+      <w:numFmt w:val="bullet"/>
+      <w:lvlText w:val="o"/>
+      <w:lvlJc w:val="left"/>
+      <w:pPr>
+        <w:ind w:left="1440" w:hanging="360"/>
+      </w:pPr>
+      <w:rPr>
+        <w:rFonts w:ascii="Courier New" w:hAnsi="Courier New" w:cs="Courier New" w:hint="default"/>
+      </w:rPr>
+    </w:lvl>
+    <w:lvl w:ilvl="2" w:tplc="04090005" w:tentative="1">
+      <w:start w:val="1"/>
+      <w:numFmt w:val="bullet"/>
+      <w:lvlText w:val=""/>
+      <w:lvlJc w:val="left"/>
+      <w:pPr>
+        <w:ind w:left="2160" w:hanging="360"/>
+      </w:pPr>
+      <w:rPr>
+        <w:rFonts w:ascii="Wingdings" w:hAnsi="Wingdings" w:hint="default"/>
+      </w:rPr>
+    </w:lvl>
+    <w:lvl w:ilvl="3" w:tplc="04090001" w:tentative="1">
+      <w:start w:val="1"/>
+      <w:numFmt w:val="bullet"/>
+      <w:lvlText w:val=""/>
+      <w:lvlJc w:val="left"/>
+      <w:pPr>
+        <w:ind w:left="2880" w:hanging="360"/>
+      </w:pPr>
+      <w:rPr>
+        <w:rFonts w:ascii="Symbol" w:hAnsi="Symbol" w:hint="default"/>
+      </w:rPr>
+    </w:lvl>
+    <w:lvl w:ilvl="4" w:tplc="04090003" w:tentative="1">
+      <w:start w:val="1"/>
+      <w:numFmt w:val="bullet"/>
+      <w:lvlText w:val="o"/>
+      <w:lvlJc w:val="left"/>
+      <w:pPr>
+        <w:ind w:left="3600" w:hanging="360"/>
+      </w:pPr>
+      <w:rPr>
+        <w:rFonts w:ascii="Courier New" w:hAnsi="Courier New" w:cs="Courier New" w:hint="default"/>
+      </w:rPr>
+    </w:lvl>
+    <w:lvl w:ilvl="5" w:tplc="04090005" w:tentative="1">
+      <w:start w:val="1"/>
+      <w:numFmt w:val="bullet"/>
+      <w:lvlText w:val=""/>
+      <w:lvlJc w:val="left"/>
+      <w:pPr>
+        <w:ind w:left="4320" w:hanging="360"/>
+      </w:pPr>
+      <w:rPr>
+        <w:rFonts w:ascii="Wingdings" w:hAnsi="Wingdings" w:hint="default"/>
+      </w:rPr>
+    </w:lvl>
+    <w:lvl w:ilvl="6" w:tplc="04090001" w:tentative="1">
+      <w:start w:val="1"/>
+      <w:numFmt w:val="bullet"/>
+      <w:lvlText w:val=""/>
+      <w:lvlJc w:val="left"/>
+      <w:pPr>
+        <w:ind w:left="5040" w:hanging="360"/>
+      </w:pPr>
+      <w:rPr>
+        <w:rFonts w:ascii="Symbol" w:hAnsi="Symbol" w:hint="default"/>
+      </w:rPr>
+    </w:lvl>
+    <w:lvl w:ilvl="7" w:tplc="04090003" w:tentative="1">
+      <w:start w:val="1"/>
+      <w:numFmt w:val="bullet"/>
+      <w:lvlText w:val="o"/>
+      <w:lvlJc w:val="left"/>
+      <w:pPr>
+        <w:ind w:left="5760" w:hanging="360"/>
+      </w:pPr>
+      <w:rPr>
+        <w:rFonts w:ascii="Courier New" w:hAnsi="Courier New" w:cs="Courier New" w:hint="default"/>
+      </w:rPr>
+    </w:lvl>
+    <w:lvl w:ilvl="8" w:tplc="04090005" w:tentative="1">
+      <w:start w:val="1"/>
+      <w:numFmt w:val="bullet"/>
+      <w:lvlText w:val=""/>
+      <w:lvlJc w:val="left"/>
+      <w:pPr>
+        <w:ind w:left="6480" w:hanging="360"/>
+      </w:pPr>
+      <w:rPr>
+        <w:rFonts w:ascii="Wingdings" w:hAnsi="Wingdings" w:hint="default"/>
+      </w:rPr>
+    </w:lvl>
+  </w:abstractNum>
+  <w:abstractNum w:abstractNumId="4">
+    <w:nsid w:val="61DA234B"/>
+    <w:multiLevelType w:val="hybridMultilevel"/>
+    <w:tmpl w:val="49A0EB3E"/>
+    <w:lvl w:ilvl="0" w:tplc="04090001">
+      <w:start w:val="1"/>
+      <w:numFmt w:val="bullet"/>
+      <w:lvlText w:val=""/>
+      <w:lvlJc w:val="left"/>
+      <w:pPr>
+        <w:ind w:left="720" w:hanging="360"/>
+      </w:pPr>
+      <w:rPr>
+        <w:rFonts w:ascii="Symbol" w:hAnsi="Symbol" w:hint="default"/>
+      </w:rPr>
+    </w:lvl>
+    <w:lvl w:ilvl="1" w:tplc="04090003" w:tentative="1">
+      <w:start w:val="1"/>
+      <w:numFmt w:val="bullet"/>
+      <w:lvlText w:val="o"/>
+      <w:lvlJc w:val="left"/>
+      <w:pPr>
+        <w:ind w:left="1440" w:hanging="360"/>
+      </w:pPr>
+      <w:rPr>
+        <w:rFonts w:ascii="Courier New" w:hAnsi="Courier New" w:cs="Courier New" w:hint="default"/>
+      </w:rPr>
+    </w:lvl>
+    <w:lvl w:ilvl="2" w:tplc="04090005" w:tentative="1">
+      <w:start w:val="1"/>
+      <w:numFmt w:val="bullet"/>
+      <w:lvlText w:val=""/>
+      <w:lvlJc w:val="left"/>
+      <w:pPr>
+        <w:ind w:left="2160" w:hanging="360"/>
+      </w:pPr>
+      <w:rPr>
+        <w:rFonts w:ascii="Wingdings" w:hAnsi="Wingdings" w:hint="default"/>
+      </w:rPr>
+    </w:lvl>
+    <w:lvl w:ilvl="3" w:tplc="04090001" w:tentative="1">
+      <w:start w:val="1"/>
+      <w:numFmt w:val="bullet"/>
+      <w:lvlText w:val=""/>
+      <w:lvlJc w:val="left"/>
+      <w:pPr>
+        <w:ind w:left="2880" w:hanging="360"/>
+      </w:pPr>
+      <w:rPr>
+        <w:rFonts w:ascii="Symbol" w:hAnsi="Symbol" w:hint="default"/>
+      </w:rPr>
+    </w:lvl>
+    <w:lvl w:ilvl="4" w:tplc="04090003" w:tentative="1">
+      <w:start w:val="1"/>
+      <w:numFmt w:val="bullet"/>
+      <w:lvlText w:val="o"/>
+      <w:lvlJc w:val="left"/>
+      <w:pPr>
+        <w:ind w:left="3600" w:hanging="360"/>
+      </w:pPr>
+      <w:rPr>
+        <w:rFonts w:ascii="Courier New" w:hAnsi="Courier New" w:cs="Courier New" w:hint="default"/>
+      </w:rPr>
+    </w:lvl>
+    <w:lvl w:ilvl="5" w:tplc="04090005" w:tentative="1">
+      <w:start w:val="1"/>
+      <w:numFmt w:val="bullet"/>
+      <w:lvlText w:val=""/>
+      <w:lvlJc w:val="left"/>
+      <w:pPr>
+        <w:ind w:left="4320" w:hanging="360"/>
+      </w:pPr>
+      <w:rPr>
+        <w:rFonts w:ascii="Wingdings" w:hAnsi="Wingdings" w:hint="default"/>
+      </w:rPr>
+    </w:lvl>
+    <w:lvl w:ilvl="6" w:tplc="04090001" w:tentative="1">
+      <w:start w:val="1"/>
+      <w:numFmt w:val="bullet"/>
+      <w:lvlText w:val=""/>
+      <w:lvlJc w:val="left"/>
+      <w:pPr>
+        <w:ind w:left="5040" w:hanging="360"/>
+      </w:pPr>
+      <w:rPr>
+        <w:rFonts w:ascii="Symbol" w:hAnsi="Symbol" w:hint="default"/>
+      </w:rPr>
+    </w:lvl>
+    <w:lvl w:ilvl="7" w:tplc="04090003" w:tentative="1">
+      <w:start w:val="1"/>
+      <w:numFmt w:val="bullet"/>
+      <w:lvlText w:val="o"/>
+      <w:lvlJc w:val="left"/>
+      <w:pPr>
+        <w:ind w:left="5760" w:hanging="360"/>
+      </w:pPr>
+      <w:rPr>
+        <w:rFonts w:ascii="Courier New" w:hAnsi="Courier New" w:cs="Courier New" w:hint="default"/>
+      </w:rPr>
+    </w:lvl>
+    <w:lvl w:ilvl="8" w:tplc="04090005" w:tentative="1">
+      <w:start w:val="1"/>
+      <w:numFmt w:val="bullet"/>
+      <w:lvlText w:val=""/>
+      <w:lvlJc w:val="left"/>
+      <w:pPr>
+        <w:ind w:left="6480" w:hanging="360"/>
+      </w:pPr>
+      <w:rPr>
+        <w:rFonts w:ascii="Wingdings" w:hAnsi="Wingdings" w:hint="default"/>
+      </w:rPr>
+    </w:lvl>
+  </w:abstractNum>
+  <w:abstractNum w:abstractNumId="5">
+    <w:nsid w:val="6769059F"/>
+    <w:multiLevelType w:val="hybridMultilevel"/>
+    <w:tmpl w:val="C6A8D16E"/>
+    <w:lvl w:ilvl="0" w:tplc="8C622196">
+      <w:numFmt w:val="bullet"/>
+      <w:lvlText w:val="-"/>
+      <w:lvlJc w:val="left"/>
+      <w:pPr>
+        <w:ind w:left="1080" w:hanging="360"/>
+      </w:pPr>
+      <w:rPr>
+        <w:rFonts w:ascii="Calibri" w:eastAsiaTheme="minorHAnsi" w:hAnsi="Calibri" w:cstheme="minorBidi" w:hint="default"/>
+      </w:rPr>
+    </w:lvl>
+    <w:lvl w:ilvl="1" w:tplc="04090003" w:tentative="1">
+      <w:start w:val="1"/>
+      <w:numFmt w:val="bullet"/>
+      <w:lvlText w:val="o"/>
+      <w:lvlJc w:val="left"/>
+      <w:pPr>
+        <w:ind w:left="1800" w:hanging="360"/>
+      </w:pPr>
+      <w:rPr>
+        <w:rFonts w:ascii="Courier New" w:hAnsi="Courier New" w:cs="Courier New" w:hint="default"/>
+      </w:rPr>
+    </w:lvl>
+    <w:lvl w:ilvl="2" w:tplc="04090005" w:tentative="1">
+      <w:start w:val="1"/>
+      <w:numFmt w:val="bullet"/>
+      <w:lvlText w:val=""/>
+      <w:lvlJc w:val="left"/>
+      <w:pPr>
+        <w:ind w:left="2520" w:hanging="360"/>
+      </w:pPr>
+      <w:rPr>
+        <w:rFonts w:ascii="Wingdings" w:hAnsi="Wingdings" w:hint="default"/>
+      </w:rPr>
+    </w:lvl>
+    <w:lvl w:ilvl="3" w:tplc="04090001" w:tentative="1">
+      <w:start w:val="1"/>
+      <w:numFmt w:val="bullet"/>
+      <w:lvlText w:val=""/>
+      <w:lvlJc w:val="left"/>
+      <w:pPr>
+        <w:ind w:left="3240" w:hanging="360"/>
+      </w:pPr>
+      <w:rPr>
+        <w:rFonts w:ascii="Symbol" w:hAnsi="Symbol" w:hint="default"/>
+      </w:rPr>
+    </w:lvl>
+    <w:lvl w:ilvl="4" w:tplc="04090003" w:tentative="1">
+      <w:start w:val="1"/>
+      <w:numFmt w:val="bullet"/>
+      <w:lvlText w:val="o"/>
+      <w:lvlJc w:val="left"/>
+      <w:pPr>
+        <w:ind w:left="3960" w:hanging="360"/>
+      </w:pPr>
+      <w:rPr>
+        <w:rFonts w:ascii="Courier New" w:hAnsi="Courier New" w:cs="Courier New" w:hint="default"/>
+      </w:rPr>
+    </w:lvl>
+    <w:lvl w:ilvl="5" w:tplc="04090005" w:tentative="1">
+      <w:start w:val="1"/>
+      <w:numFmt w:val="bullet"/>
+      <w:lvlText w:val=""/>
+      <w:lvlJc w:val="left"/>
+      <w:pPr>
+        <w:ind w:left="4680" w:hanging="360"/>
+      </w:pPr>
+      <w:rPr>
+        <w:rFonts w:ascii="Wingdings" w:hAnsi="Wingdings" w:hint="default"/>
+      </w:rPr>
+    </w:lvl>
+    <w:lvl w:ilvl="6" w:tplc="04090001" w:tentative="1">
+      <w:start w:val="1"/>
+      <w:numFmt w:val="bullet"/>
+      <w:lvlText w:val=""/>
+      <w:lvlJc w:val="left"/>
+      <w:pPr>
+        <w:ind w:left="5400" w:hanging="360"/>
+      </w:pPr>
+      <w:rPr>
+        <w:rFonts w:ascii="Symbol" w:hAnsi="Symbol" w:hint="default"/>
+      </w:rPr>
+    </w:lvl>
+    <w:lvl w:ilvl="7" w:tplc="04090003" w:tentative="1">
+      <w:start w:val="1"/>
+      <w:numFmt w:val="bullet"/>
+      <w:lvlText w:val="o"/>
+      <w:lvlJc w:val="left"/>
+      <w:pPr>
+        <w:ind w:left="6120" w:hanging="360"/>
+      </w:pPr>
+      <w:rPr>
+        <w:rFonts w:ascii="Courier New" w:hAnsi="Courier New" w:cs="Courier New" w:hint="default"/>
+      </w:rPr>
+    </w:lvl>
+    <w:lvl w:ilvl="8" w:tplc="04090005" w:tentative="1">
+      <w:start w:val="1"/>
+      <w:numFmt w:val="bullet"/>
+      <w:lvlText w:val=""/>
+      <w:lvlJc w:val="left"/>
+      <w:pPr>
+        <w:ind w:left="6840" w:hanging="360"/>
+      </w:pPr>
+      <w:rPr>
+        <w:rFonts w:ascii="Wingdings" w:hAnsi="Wingdings" w:hint="default"/>
+      </w:rPr>
+    </w:lvl>
+  </w:abstractNum>
+  <w:abstractNum w:abstractNumId="6">
+    <w:nsid w:val="79811007"/>
+    <w:multiLevelType w:val="hybridMultilevel"/>
+    <w:tmpl w:val="FB186064"/>
+    <w:lvl w:ilvl="0" w:tplc="04090001">
+      <w:start w:val="1"/>
+      <w:numFmt w:val="bullet"/>
+      <w:lvlText w:val=""/>
+      <w:lvlJc w:val="left"/>
+      <w:pPr>
+        <w:ind w:left="720" w:hanging="360"/>
+      </w:pPr>
+      <w:rPr>
+        <w:rFonts w:ascii="Symbol" w:hAnsi="Symbol" w:hint="default"/>
+      </w:rPr>
+    </w:lvl>
+    <w:lvl w:ilvl="1" w:tplc="04090003" w:tentative="1">
+      <w:start w:val="1"/>
+      <w:numFmt w:val="bullet"/>
+      <w:lvlText w:val="o"/>
+      <w:lvlJc w:val="left"/>
+      <w:pPr>
+        <w:ind w:left="1800" w:hanging="360"/>
+      </w:pPr>
+      <w:rPr>
+        <w:rFonts w:ascii="Courier New" w:hAnsi="Courier New" w:cs="Courier New" w:hint="default"/>
+      </w:rPr>
+    </w:lvl>
+    <w:lvl w:ilvl="2" w:tplc="04090005" w:tentative="1">
+      <w:start w:val="1"/>
+      <w:numFmt w:val="bullet"/>
+      <w:lvlText w:val=""/>
+      <w:lvlJc w:val="left"/>
+      <w:pPr>
+        <w:ind w:left="2520" w:hanging="360"/>
+      </w:pPr>
+      <w:rPr>
+        <w:rFonts w:ascii="Wingdings" w:hAnsi="Wingdings" w:hint="default"/>
+      </w:rPr>
+    </w:lvl>
+    <w:lvl w:ilvl="3" w:tplc="04090001" w:tentative="1">
+      <w:start w:val="1"/>
+      <w:numFmt w:val="bullet"/>
+      <w:lvlText w:val=""/>
+      <w:lvlJc w:val="left"/>
+      <w:pPr>
+        <w:ind w:left="3240" w:hanging="360"/>
+      </w:pPr>
+      <w:rPr>
+        <w:rFonts w:ascii="Symbol" w:hAnsi="Symbol" w:hint="default"/>
+      </w:rPr>
+    </w:lvl>
+    <w:lvl w:ilvl="4" w:tplc="04090003" w:tentative="1">
+      <w:start w:val="1"/>
+      <w:numFmt w:val="bullet"/>
+      <w:lvlText w:val="o"/>
+      <w:lvlJc w:val="left"/>
+      <w:pPr>
+        <w:ind w:left="3960" w:hanging="360"/>
+      </w:pPr>
+      <w:rPr>
+        <w:rFonts w:ascii="Courier New" w:hAnsi="Courier New" w:cs="Courier New" w:hint="default"/>
+      </w:rPr>
+    </w:lvl>
+    <w:lvl w:ilvl="5" w:tplc="04090005" w:tentative="1">
+      <w:start w:val="1"/>
+      <w:numFmt w:val="bullet"/>
+      <w:lvlText w:val=""/>
+      <w:lvlJc w:val="left"/>
+      <w:pPr>
+        <w:ind w:left="4680" w:hanging="360"/>
+      </w:pPr>
+      <w:rPr>
+        <w:rFonts w:ascii="Wingdings" w:hAnsi="Wingdings" w:hint="default"/>
+      </w:rPr>
+    </w:lvl>
+    <w:lvl w:ilvl="6" w:tplc="04090001" w:tentative="1">
+      <w:start w:val="1"/>
+      <w:numFmt w:val="bullet"/>
+      <w:lvlText w:val=""/>
+      <w:lvlJc w:val="left"/>
+      <w:pPr>
+        <w:ind w:left="5400" w:hanging="360"/>
+      </w:pPr>
+      <w:rPr>
+        <w:rFonts w:ascii="Symbol" w:hAnsi="Symbol" w:hint="default"/>
+      </w:rPr>
+    </w:lvl>
+    <w:lvl w:ilvl="7" w:tplc="04090003" w:tentative="1">
+      <w:start w:val="1"/>
+      <w:numFmt w:val="bullet"/>
+      <w:lvlText w:val="o"/>
+      <w:lvlJc w:val="left"/>
+      <w:pPr>
+        <w:ind w:left="6120" w:hanging="360"/>
+      </w:pPr>
+      <w:rPr>
+        <w:rFonts w:ascii="Courier New" w:hAnsi="Courier New" w:cs="Courier New" w:hint="default"/>
+      </w:rPr>
+    </w:lvl>
+    <w:lvl w:ilvl="8" w:tplc="04090005" w:tentative="1">
+      <w:start w:val="1"/>
+      <w:numFmt w:val="bullet"/>
+      <w:lvlText w:val=""/>
+      <w:lvlJc w:val="left"/>
+      <w:pPr>
+        <w:ind w:left="6840" w:hanging="360"/>
+      </w:pPr>
+      <w:rPr>
+        <w:rFonts w:ascii="Wingdings" w:hAnsi="Wingdings" w:hint="default"/>
+      </w:rPr>
+    </w:lvl>
+  </w:abstractNum>
   <w:num w:numId="1">
+    <w:abstractNumId w:val="2"/>
+  </w:num>
+  <w:num w:numId="2">
     <w:abstractNumId w:val="1"/>
   </w:num>
-  <w:num w:numId="2">
+  <w:num w:numId="3">
+    <w:abstractNumId w:val="4"/>
+  </w:num>
+  <w:num w:numId="4">
+    <w:abstractNumId w:val="3"/>
+  </w:num>
+  <w:num w:numId="5">
+    <w:abstractNumId w:val="5"/>
+  </w:num>
+  <w:num w:numId="6">
     <w:abstractNumId w:val="0"/>
+  </w:num>
+  <w:num w:numId="7">
+    <w:abstractNumId w:val="6"/>
   </w:num>
 </w:numbering>
 </file>
 
 <file path=word/styles.xml><?xml version="1.0" encoding="utf-8"?>
-<w:styles xmlns:mc="http://schemas.openxmlformats.org/markup-compatibility/2006" xmlns:r="http://schemas.openxmlformats.org/officeDocument/2006/relationships" xmlns:w="http://schemas.openxmlformats.org/wordprocessingml/2006/main" xmlns:w14="http://schemas.microsoft.com/office/word/2010/wordml" xmlns:w15="http://schemas.microsoft.com/office/word/2012/wordml" xmlns:w16se="http://schemas.microsoft.com/office/word/2015/wordml/symex" mc:Ignorable="w14 w15 w16se">
+<w:styles xmlns:mc="http://schemas.openxmlformats.org/markup-compatibility/2006" xmlns:r="http://schemas.openxmlformats.org/officeDocument/2006/relationships" xmlns:w="http://schemas.openxmlformats.org/wordprocessingml/2006/main" xmlns:w14="http://schemas.microsoft.com/office/word/2010/wordml" xmlns:w15="http://schemas.microsoft.com/office/word/2012/wordml" mc:Ignorable="w14 w15">
   <w:docDefaults>
     <w:rPrDefault>
       <w:rPr>
@@ -771,7 +1765,7 @@
       </w:pPr>
     </w:pPrDefault>
   </w:docDefaults>
-  <w:latentStyles w:defLockedState="0" w:defUIPriority="99" w:defSemiHidden="0" w:defUnhideWhenUsed="0" w:defQFormat="0" w:count="371">
+  <w:latentStyles w:defLockedState="0" w:defUIPriority="99" w:defSemiHidden="0" w:defUnhideWhenUsed="0" w:defQFormat="0" w:count="380">
     <w:lsdException w:name="Normal" w:uiPriority="0" w:qFormat="1"/>
     <w:lsdException w:name="heading 1" w:uiPriority="9" w:qFormat="1"/>
     <w:lsdException w:name="heading 2" w:semiHidden="1" w:uiPriority="9" w:unhideWhenUsed="1" w:qFormat="1"/>
@@ -1552,7 +2546,7 @@
 </file>
 
 <file path=customXml/itemProps1.xml><?xml version="1.0" encoding="utf-8"?>
-<ds:datastoreItem xmlns:ds="http://schemas.openxmlformats.org/officeDocument/2006/customXml" ds:itemID="{EB5122BD-2FF7-4E39-AD61-D8680B83FC10}">
+<ds:datastoreItem xmlns:ds="http://schemas.openxmlformats.org/officeDocument/2006/customXml" ds:itemID="{8A148360-C679-054D-937E-B9C9560ECC93}">
   <ds:schemaRefs>
     <ds:schemaRef ds:uri="http://schemas.openxmlformats.org/officeDocument/2006/bibliography"/>
   </ds:schemaRefs>

</xml_diff>